<commit_message>
finilized presentations and started work placement report
</commit_message>
<xml_diff>
--- a/WorkPlacementReport.docx
+++ b/WorkPlacementReport.docx
@@ -7,6 +7,7 @@
         <w:rPr>
           <w:rFonts w:asciiTheme="majorHAnsi" w:eastAsiaTheme="majorEastAsia" w:hAnsiTheme="majorHAnsi" w:cstheme="majorBidi"/>
           <w:caps/>
+          <w:lang w:eastAsia="en-US"/>
         </w:rPr>
         <w:id w:val="1986651427"/>
         <w:docPartObj>
@@ -18,7 +19,6 @@
         <w:rPr>
           <w:rFonts w:asciiTheme="minorHAnsi" w:eastAsiaTheme="minorHAnsi" w:hAnsiTheme="minorHAnsi" w:cstheme="minorBidi"/>
           <w:caps w:val="0"/>
-          <w:lang w:eastAsia="en-US"/>
         </w:rPr>
       </w:sdtEndPr>
       <w:sdtContent>
@@ -41,6 +41,7 @@
                 <w:rPr>
                   <w:rFonts w:asciiTheme="majorHAnsi" w:eastAsiaTheme="majorEastAsia" w:hAnsiTheme="majorHAnsi" w:cstheme="majorBidi"/>
                   <w:caps/>
+                  <w:lang w:eastAsia="en-US"/>
                 </w:rPr>
                 <w:alias w:val="Company"/>
                 <w:id w:val="15524243"/>
@@ -50,6 +51,11 @@
                 <w:dataBinding w:prefixMappings="xmlns:ns0='http://schemas.openxmlformats.org/officeDocument/2006/extended-properties'" w:xpath="/ns0:Properties[1]/ns0:Company[1]" w:storeItemID="{6668398D-A668-4E3E-A5EB-62B293D839F1}"/>
                 <w:text/>
               </w:sdtPr>
+              <w:sdtEndPr>
+                <w:rPr>
+                  <w:lang w:eastAsia="ja-JP"/>
+                </w:rPr>
+              </w:sdtEndPr>
               <w:sdtContent>
                 <w:tc>
                   <w:tcPr>
@@ -96,6 +102,7 @@
                 <w:dataBinding w:prefixMappings="xmlns:ns0='http://schemas.openxmlformats.org/package/2006/metadata/core-properties' xmlns:ns1='http://purl.org/dc/elements/1.1/'" w:xpath="/ns0:coreProperties[1]/ns1:title[1]" w:storeItemID="{6C3C8BC8-F283-45AE-878A-BAB7291924A1}"/>
                 <w:text/>
               </w:sdtPr>
+              <w:sdtEndPr/>
               <w:sdtContent>
                 <w:tc>
                   <w:tcPr>
@@ -148,6 +155,7 @@
                 <w:dataBinding w:prefixMappings="xmlns:ns0='http://schemas.openxmlformats.org/package/2006/metadata/core-properties' xmlns:ns1='http://purl.org/dc/elements/1.1/'" w:xpath="/ns0:coreProperties[1]/ns1:subject[1]" w:storeItemID="{6C3C8BC8-F283-45AE-878A-BAB7291924A1}"/>
                 <w:text/>
               </w:sdtPr>
+              <w:sdtEndPr/>
               <w:sdtContent>
                 <w:tc>
                   <w:tcPr>
@@ -217,6 +225,7 @@
                 <w:dataBinding w:prefixMappings="xmlns:ns0='http://schemas.openxmlformats.org/package/2006/metadata/core-properties' xmlns:ns1='http://purl.org/dc/elements/1.1/'" w:xpath="/ns0:coreProperties[1]/ns1:creator[1]" w:storeItemID="{6C3C8BC8-F283-45AE-878A-BAB7291924A1}"/>
                 <w:text/>
               </w:sdtPr>
+              <w:sdtEndPr/>
               <w:sdtContent>
                 <w:tc>
                   <w:tcPr>
@@ -258,9 +267,6 @@
                 </w:rPr>
                 <w:alias w:val="Date"/>
                 <w:id w:val="516659546"/>
-                <w:placeholder>
-                  <w:docPart w:val="271177B878844CCF8C23B47527E71608"/>
-                </w:placeholder>
                 <w:dataBinding w:prefixMappings="xmlns:ns0='http://schemas.microsoft.com/office/2006/coverPageProps'" w:xpath="/ns0:CoverPageProperties[1]/ns0:PublishDate[1]" w:storeItemID="{55AF091B-3C7A-41E3-B477-F2FDAA23CFDA}"/>
                 <w:date w:fullDate="2014-08-08T00:00:00Z">
                   <w:dateFormat w:val="M/d/yyyy"/>
@@ -269,6 +275,7 @@
                   <w:calendar w:val="gregorian"/>
                 </w:date>
               </w:sdtPr>
+              <w:sdtEndPr/>
               <w:sdtContent>
                 <w:tc>
                   <w:tcPr>
@@ -313,12 +320,10 @@
               <w:sdtPr>
                 <w:alias w:val="Abstract"/>
                 <w:id w:val="8276291"/>
-                <w:placeholder>
-                  <w:docPart w:val="9C92753FFE314D3B8F2BB637DD7EEA98"/>
-                </w:placeholder>
                 <w:dataBinding w:prefixMappings="xmlns:ns0='http://schemas.microsoft.com/office/2006/coverPageProps'" w:xpath="/ns0:CoverPageProperties[1]/ns0:Abstract[1]" w:storeItemID="{55AF091B-3C7A-41E3-B477-F2FDAA23CFDA}"/>
                 <w:text/>
               </w:sdtPr>
+              <w:sdtEndPr/>
               <w:sdtContent>
                 <w:tc>
                   <w:tcPr>
@@ -347,6 +352,15 @@
     </w:sdt>
     <w:sdt>
       <w:sdtPr>
+        <w:rPr>
+          <w:rFonts w:asciiTheme="minorHAnsi" w:eastAsiaTheme="minorHAnsi" w:hAnsiTheme="minorHAnsi" w:cstheme="minorBidi"/>
+          <w:b w:val="0"/>
+          <w:bCs w:val="0"/>
+          <w:color w:val="auto"/>
+          <w:sz w:val="22"/>
+          <w:szCs w:val="22"/>
+          <w:lang w:eastAsia="en-US"/>
+        </w:rPr>
         <w:id w:val="-1937206057"/>
         <w:docPartObj>
           <w:docPartGallery w:val="Table of Contents"/>
@@ -355,12 +369,7 @@
       </w:sdtPr>
       <w:sdtEndPr>
         <w:rPr>
-          <w:rFonts w:asciiTheme="minorHAnsi" w:eastAsiaTheme="minorHAnsi" w:hAnsiTheme="minorHAnsi" w:cstheme="minorBidi"/>
           <w:noProof/>
-          <w:color w:val="auto"/>
-          <w:sz w:val="22"/>
-          <w:szCs w:val="22"/>
-          <w:lang w:eastAsia="en-US"/>
         </w:rPr>
       </w:sdtEndPr>
       <w:sdtContent>
@@ -373,16 +382,363 @@
           </w:r>
         </w:p>
         <w:p>
-          <w:fldSimple w:instr=" TOC \o &quot;1-3&quot; \h \z \u ">
-            <w:r>
-              <w:rPr>
-                <w:b/>
-                <w:bCs/>
-                <w:noProof/>
-              </w:rPr>
-              <w:t>No table of contents entries found.</w:t>
-            </w:r>
-          </w:fldSimple>
+          <w:pPr>
+            <w:pStyle w:val="TOC2"/>
+            <w:tabs>
+              <w:tab w:val="right" w:leader="dot" w:pos="9350"/>
+            </w:tabs>
+            <w:rPr>
+              <w:noProof/>
+            </w:rPr>
+          </w:pPr>
+          <w:r>
+            <w:fldChar w:fldCharType="begin"/>
+          </w:r>
+          <w:r>
+            <w:instrText xml:space="preserve"> TOC \o "1-3" \h \z \u </w:instrText>
+          </w:r>
+          <w:r>
+            <w:fldChar w:fldCharType="separate"/>
+          </w:r>
+          <w:hyperlink w:anchor="_Toc395262038" w:history="1">
+            <w:r>
+              <w:rPr>
+                <w:rStyle w:val="Hyperlink"/>
+                <w:noProof/>
+              </w:rPr>
+              <w:t>Acknowledgements</w:t>
+            </w:r>
+            <w:r>
+              <w:rPr>
+                <w:noProof/>
+                <w:webHidden/>
+              </w:rPr>
+              <w:tab/>
+            </w:r>
+            <w:r>
+              <w:rPr>
+                <w:noProof/>
+                <w:webHidden/>
+              </w:rPr>
+              <w:fldChar w:fldCharType="begin"/>
+            </w:r>
+            <w:r>
+              <w:rPr>
+                <w:noProof/>
+                <w:webHidden/>
+              </w:rPr>
+              <w:instrText xml:space="preserve"> PAGEREF _Toc395262038 \h </w:instrText>
+            </w:r>
+            <w:r>
+              <w:rPr>
+                <w:noProof/>
+                <w:webHidden/>
+              </w:rPr>
+            </w:r>
+            <w:r>
+              <w:rPr>
+                <w:noProof/>
+                <w:webHidden/>
+              </w:rPr>
+              <w:fldChar w:fldCharType="separate"/>
+            </w:r>
+            <w:r>
+              <w:rPr>
+                <w:noProof/>
+                <w:webHidden/>
+              </w:rPr>
+              <w:t>2</w:t>
+            </w:r>
+            <w:r>
+              <w:rPr>
+                <w:noProof/>
+                <w:webHidden/>
+              </w:rPr>
+              <w:fldChar w:fldCharType="end"/>
+            </w:r>
+          </w:hyperlink>
+        </w:p>
+        <w:p>
+          <w:pPr>
+            <w:pStyle w:val="TOC2"/>
+            <w:tabs>
+              <w:tab w:val="right" w:leader="dot" w:pos="9350"/>
+            </w:tabs>
+            <w:rPr>
+              <w:noProof/>
+            </w:rPr>
+          </w:pPr>
+          <w:hyperlink w:anchor="_Toc395262039" w:history="1">
+            <w:r>
+              <w:rPr>
+                <w:rStyle w:val="Hyperlink"/>
+                <w:noProof/>
+              </w:rPr>
+              <w:t>Introduction</w:t>
+            </w:r>
+            <w:r>
+              <w:rPr>
+                <w:noProof/>
+                <w:webHidden/>
+              </w:rPr>
+              <w:tab/>
+            </w:r>
+            <w:r>
+              <w:rPr>
+                <w:noProof/>
+                <w:webHidden/>
+              </w:rPr>
+              <w:fldChar w:fldCharType="begin"/>
+            </w:r>
+            <w:r>
+              <w:rPr>
+                <w:noProof/>
+                <w:webHidden/>
+              </w:rPr>
+              <w:instrText xml:space="preserve"> PAGEREF _Toc395262039 \h </w:instrText>
+            </w:r>
+            <w:r>
+              <w:rPr>
+                <w:noProof/>
+                <w:webHidden/>
+              </w:rPr>
+            </w:r>
+            <w:r>
+              <w:rPr>
+                <w:noProof/>
+                <w:webHidden/>
+              </w:rPr>
+              <w:fldChar w:fldCharType="separate"/>
+            </w:r>
+            <w:r>
+              <w:rPr>
+                <w:noProof/>
+                <w:webHidden/>
+              </w:rPr>
+              <w:t>2</w:t>
+            </w:r>
+            <w:r>
+              <w:rPr>
+                <w:noProof/>
+                <w:webHidden/>
+              </w:rPr>
+              <w:fldChar w:fldCharType="end"/>
+            </w:r>
+          </w:hyperlink>
+        </w:p>
+        <w:p>
+          <w:pPr>
+            <w:pStyle w:val="TOC2"/>
+            <w:tabs>
+              <w:tab w:val="right" w:leader="dot" w:pos="9350"/>
+            </w:tabs>
+            <w:rPr>
+              <w:noProof/>
+            </w:rPr>
+          </w:pPr>
+          <w:hyperlink w:anchor="_Toc395262040" w:history="1">
+            <w:r>
+              <w:rPr>
+                <w:rStyle w:val="Hyperlink"/>
+                <w:noProof/>
+              </w:rPr>
+              <w:t>Marketing</w:t>
+            </w:r>
+            <w:r>
+              <w:rPr>
+                <w:noProof/>
+                <w:webHidden/>
+              </w:rPr>
+              <w:tab/>
+            </w:r>
+            <w:r>
+              <w:rPr>
+                <w:noProof/>
+                <w:webHidden/>
+              </w:rPr>
+              <w:fldChar w:fldCharType="begin"/>
+            </w:r>
+            <w:r>
+              <w:rPr>
+                <w:noProof/>
+                <w:webHidden/>
+              </w:rPr>
+              <w:instrText xml:space="preserve"> PAGEREF _Toc395262040 \h </w:instrText>
+            </w:r>
+            <w:r>
+              <w:rPr>
+                <w:noProof/>
+                <w:webHidden/>
+              </w:rPr>
+            </w:r>
+            <w:r>
+              <w:rPr>
+                <w:noProof/>
+                <w:webHidden/>
+              </w:rPr>
+              <w:fldChar w:fldCharType="separate"/>
+            </w:r>
+            <w:r>
+              <w:rPr>
+                <w:noProof/>
+                <w:webHidden/>
+              </w:rPr>
+              <w:t>2</w:t>
+            </w:r>
+            <w:r>
+              <w:rPr>
+                <w:noProof/>
+                <w:webHidden/>
+              </w:rPr>
+              <w:fldChar w:fldCharType="end"/>
+            </w:r>
+          </w:hyperlink>
+        </w:p>
+        <w:p>
+          <w:pPr>
+            <w:pStyle w:val="TOC2"/>
+            <w:tabs>
+              <w:tab w:val="right" w:leader="dot" w:pos="9350"/>
+            </w:tabs>
+            <w:rPr>
+              <w:noProof/>
+            </w:rPr>
+          </w:pPr>
+          <w:hyperlink w:anchor="_Toc395262041" w:history="1">
+            <w:r>
+              <w:rPr>
+                <w:rStyle w:val="Hyperlink"/>
+                <w:noProof/>
+              </w:rPr>
+              <w:t>Main Task</w:t>
+            </w:r>
+            <w:r>
+              <w:rPr>
+                <w:noProof/>
+                <w:webHidden/>
+              </w:rPr>
+              <w:tab/>
+            </w:r>
+            <w:r>
+              <w:rPr>
+                <w:noProof/>
+                <w:webHidden/>
+              </w:rPr>
+              <w:fldChar w:fldCharType="begin"/>
+            </w:r>
+            <w:r>
+              <w:rPr>
+                <w:noProof/>
+                <w:webHidden/>
+              </w:rPr>
+              <w:instrText xml:space="preserve"> PAGEREF _Toc395262041 \h </w:instrText>
+            </w:r>
+            <w:r>
+              <w:rPr>
+                <w:noProof/>
+                <w:webHidden/>
+              </w:rPr>
+            </w:r>
+            <w:r>
+              <w:rPr>
+                <w:noProof/>
+                <w:webHidden/>
+              </w:rPr>
+              <w:fldChar w:fldCharType="separate"/>
+            </w:r>
+            <w:r>
+              <w:rPr>
+                <w:noProof/>
+                <w:webHidden/>
+              </w:rPr>
+              <w:t>2</w:t>
+            </w:r>
+            <w:r>
+              <w:rPr>
+                <w:noProof/>
+                <w:webHidden/>
+              </w:rPr>
+              <w:fldChar w:fldCharType="end"/>
+            </w:r>
+          </w:hyperlink>
+        </w:p>
+        <w:p>
+          <w:pPr>
+            <w:pStyle w:val="TOC2"/>
+            <w:tabs>
+              <w:tab w:val="right" w:leader="dot" w:pos="9350"/>
+            </w:tabs>
+            <w:rPr>
+              <w:noProof/>
+            </w:rPr>
+          </w:pPr>
+          <w:hyperlink w:anchor="_Toc395262042" w:history="1">
+            <w:r>
+              <w:rPr>
+                <w:rStyle w:val="Hyperlink"/>
+                <w:noProof/>
+              </w:rPr>
+              <w:t>Conclusion</w:t>
+            </w:r>
+            <w:r>
+              <w:rPr>
+                <w:noProof/>
+                <w:webHidden/>
+              </w:rPr>
+              <w:tab/>
+            </w:r>
+            <w:r>
+              <w:rPr>
+                <w:noProof/>
+                <w:webHidden/>
+              </w:rPr>
+              <w:fldChar w:fldCharType="begin"/>
+            </w:r>
+            <w:r>
+              <w:rPr>
+                <w:noProof/>
+                <w:webHidden/>
+              </w:rPr>
+              <w:instrText xml:space="preserve"> PAGEREF _Toc395262042 \h </w:instrText>
+            </w:r>
+            <w:r>
+              <w:rPr>
+                <w:noProof/>
+                <w:webHidden/>
+              </w:rPr>
+            </w:r>
+            <w:r>
+              <w:rPr>
+                <w:noProof/>
+                <w:webHidden/>
+              </w:rPr>
+              <w:fldChar w:fldCharType="separate"/>
+            </w:r>
+            <w:r>
+              <w:rPr>
+                <w:noProof/>
+                <w:webHidden/>
+              </w:rPr>
+              <w:t>2</w:t>
+            </w:r>
+            <w:r>
+              <w:rPr>
+                <w:noProof/>
+                <w:webHidden/>
+              </w:rPr>
+              <w:fldChar w:fldCharType="end"/>
+            </w:r>
+          </w:hyperlink>
+        </w:p>
+        <w:p>
+          <w:r>
+            <w:rPr>
+              <w:b/>
+              <w:bCs/>
+              <w:noProof/>
+            </w:rPr>
+            <w:fldChar w:fldCharType="end"/>
+          </w:r>
         </w:p>
       </w:sdtContent>
     </w:sdt>
@@ -396,9 +752,14 @@
       <w:pPr>
         <w:pStyle w:val="Heading2"/>
       </w:pPr>
+      <w:bookmarkStart w:id="0" w:name="_Toc395262038"/>
       <w:r>
         <w:lastRenderedPageBreak/>
-        <w:t xml:space="preserve">Acknowledgements </w:t>
+        <w:t>Acknowledgements</w:t>
+      </w:r>
+      <w:bookmarkEnd w:id="0"/>
+      <w:r>
+        <w:t xml:space="preserve"> </w:t>
       </w:r>
     </w:p>
     <w:p/>
@@ -407,8 +768,50 @@
       <w:pPr>
         <w:pStyle w:val="Heading2"/>
       </w:pPr>
+      <w:bookmarkStart w:id="1" w:name="_Toc395262039"/>
       <w:r>
-        <w:t xml:space="preserve">Introduction </w:t>
+        <w:t>Introduction</w:t>
+      </w:r>
+      <w:bookmarkEnd w:id="1"/>
+      <w:r>
+        <w:t xml:space="preserve"> </w:t>
+      </w:r>
+    </w:p>
+    <w:p/>
+    <w:p>
+      <w:r>
+        <w:t xml:space="preserve">Blackberry Ltd is a worldwide provider for secure and reliable software for industrial applications. The </w:t>
+      </w:r>
+      <w:bookmarkStart w:id="2" w:name="_GoBack"/>
+      <w:bookmarkEnd w:id="2"/>
+      <w:r>
+        <w:t>firm’s</w:t>
+      </w:r>
+      <w:r>
+        <w:t xml:space="preserve"> products are used worldwide for personal and commercial use. </w:t>
+      </w:r>
+      <w:r>
+        <w:t xml:space="preserve">Blackberry provides </w:t>
+      </w:r>
+      <w:proofErr w:type="spellStart"/>
+      <w:r>
+        <w:t>organisations</w:t>
+      </w:r>
+      <w:proofErr w:type="spellEnd"/>
+      <w:r>
+        <w:t xml:space="preserve"> and governments alike with the Blackberry Enterprise Service; A middleware software package well known for its high end to</w:t>
+      </w:r>
+      <w:r>
+        <w:t xml:space="preserve"> end encryption. </w:t>
+      </w:r>
+      <w:r>
+        <w:t xml:space="preserve">The firm has locations based all around the globe but are </w:t>
+      </w:r>
+      <w:r>
+        <w:t>mainly their</w:t>
+      </w:r>
+      <w:r>
+        <w:t xml:space="preserve"> HQ is situated in Waterloo, Canada. </w:t>
       </w:r>
     </w:p>
     <w:p/>
@@ -417,11 +820,11 @@
       <w:pPr>
         <w:pStyle w:val="Heading2"/>
       </w:pPr>
+      <w:bookmarkStart w:id="3" w:name="_Toc395262040"/>
       <w:r>
         <w:t>Marketing</w:t>
       </w:r>
-      <w:bookmarkStart w:id="0" w:name="_GoBack"/>
-      <w:bookmarkEnd w:id="0"/>
+      <w:bookmarkEnd w:id="3"/>
     </w:p>
     <w:p/>
     <w:p/>
@@ -429,8 +832,13 @@
       <w:pPr>
         <w:pStyle w:val="Heading2"/>
       </w:pPr>
+      <w:bookmarkStart w:id="4" w:name="_Toc395262041"/>
       <w:r>
-        <w:t xml:space="preserve">Main Task </w:t>
+        <w:t>Main Task</w:t>
+      </w:r>
+      <w:bookmarkEnd w:id="4"/>
+      <w:r>
+        <w:t xml:space="preserve"> </w:t>
       </w:r>
     </w:p>
     <w:p/>
@@ -439,8 +847,13 @@
       <w:pPr>
         <w:pStyle w:val="Heading2"/>
       </w:pPr>
+      <w:bookmarkStart w:id="5" w:name="_Toc395262042"/>
       <w:r>
-        <w:t xml:space="preserve">Conclusion </w:t>
+        <w:t>Conclusion</w:t>
+      </w:r>
+      <w:bookmarkEnd w:id="5"/>
+      <w:r>
+        <w:t xml:space="preserve"> </w:t>
       </w:r>
     </w:p>
     <w:sectPr>
@@ -790,6 +1203,30 @@
       <w:szCs w:val="26"/>
     </w:rPr>
   </w:style>
+  <w:style w:type="paragraph" w:styleId="TOC2">
+    <w:name w:val="toc 2"/>
+    <w:basedOn w:val="Normal"/>
+    <w:next w:val="Normal"/>
+    <w:autoRedefine/>
+    <w:uiPriority w:val="39"/>
+    <w:unhideWhenUsed/>
+    <w:rsid w:val="00E94F23"/>
+    <w:pPr>
+      <w:spacing w:after="100"/>
+      <w:ind w:left="220"/>
+    </w:pPr>
+  </w:style>
+  <w:style w:type="character" w:styleId="Hyperlink">
+    <w:name w:val="Hyperlink"/>
+    <w:basedOn w:val="DefaultParagraphFont"/>
+    <w:uiPriority w:val="99"/>
+    <w:unhideWhenUsed/>
+    <w:rsid w:val="00E94F23"/>
+    <w:rPr>
+      <w:color w:val="0000FF" w:themeColor="hyperlink"/>
+      <w:u w:val="single"/>
+    </w:rPr>
+  </w:style>
 </w:styles>
 </file>
 
@@ -1128,6 +1565,30 @@
       <w:szCs w:val="26"/>
     </w:rPr>
   </w:style>
+  <w:style w:type="paragraph" w:styleId="TOC2">
+    <w:name w:val="toc 2"/>
+    <w:basedOn w:val="Normal"/>
+    <w:next w:val="Normal"/>
+    <w:autoRedefine/>
+    <w:uiPriority w:val="39"/>
+    <w:unhideWhenUsed/>
+    <w:rsid w:val="00E94F23"/>
+    <w:pPr>
+      <w:spacing w:after="100"/>
+      <w:ind w:left="220"/>
+    </w:pPr>
+  </w:style>
+  <w:style w:type="character" w:styleId="Hyperlink">
+    <w:name w:val="Hyperlink"/>
+    <w:basedOn w:val="DefaultParagraphFont"/>
+    <w:uiPriority w:val="99"/>
+    <w:unhideWhenUsed/>
+    <w:rsid w:val="00E94F23"/>
+    <w:rPr>
+      <w:color w:val="0000FF" w:themeColor="hyperlink"/>
+      <w:u w:val="single"/>
+    </w:rPr>
+  </w:style>
 </w:styles>
 </file>
 
@@ -1226,66 +1687,6 @@
         </w:p>
       </w:docPartBody>
     </w:docPart>
-    <w:docPart>
-      <w:docPartPr>
-        <w:name w:val="D63BE1B409C94764BB76D3E4502E00A0"/>
-        <w:category>
-          <w:name w:val="General"/>
-          <w:gallery w:val="placeholder"/>
-        </w:category>
-        <w:types>
-          <w:type w:val="bbPlcHdr"/>
-        </w:types>
-        <w:behaviors>
-          <w:behavior w:val="content"/>
-        </w:behaviors>
-        <w:guid w:val="{3AAEC66B-A05E-441A-9E9C-B68310FAE6D5}"/>
-      </w:docPartPr>
-      <w:docPartBody>
-        <w:p>
-          <w:pPr>
-            <w:pStyle w:val="D63BE1B409C94764BB76D3E4502E00A0"/>
-          </w:pPr>
-          <w:r>
-            <w:rPr>
-              <w:b/>
-              <w:bCs/>
-            </w:rPr>
-            <w:t>[Type the author name]</w:t>
-          </w:r>
-        </w:p>
-      </w:docPartBody>
-    </w:docPart>
-    <w:docPart>
-      <w:docPartPr>
-        <w:name w:val="271177B878844CCF8C23B47527E71608"/>
-        <w:category>
-          <w:name w:val="General"/>
-          <w:gallery w:val="placeholder"/>
-        </w:category>
-        <w:types>
-          <w:type w:val="bbPlcHdr"/>
-        </w:types>
-        <w:behaviors>
-          <w:behavior w:val="content"/>
-        </w:behaviors>
-        <w:guid w:val="{CACFF84A-ED41-4107-BF3B-883DEB8BD3F7}"/>
-      </w:docPartPr>
-      <w:docPartBody>
-        <w:p>
-          <w:pPr>
-            <w:pStyle w:val="271177B878844CCF8C23B47527E71608"/>
-          </w:pPr>
-          <w:r>
-            <w:rPr>
-              <w:b/>
-              <w:bCs/>
-            </w:rPr>
-            <w:t>[Pick the date]</w:t>
-          </w:r>
-        </w:p>
-      </w:docPartBody>
-    </w:docPart>
   </w:docParts>
 </w:glossaryDocument>
 </file>
@@ -1317,8 +1718,9 @@
     <w:panose1 w:val="020B0604030504040204"/>
     <w:charset w:val="00"/>
     <w:family w:val="swiss"/>
+    <w:notTrueType/>
     <w:pitch w:val="variable"/>
-    <w:sig w:usb0="E1002EFF" w:usb1="C000605B" w:usb2="00000029" w:usb3="00000000" w:csb0="000101FF" w:csb1="00000000"/>
+    <w:sig w:usb0="00000003" w:usb1="00000000" w:usb2="00000000" w:usb3="00000000" w:csb0="00000001" w:csb1="00000000"/>
   </w:font>
 </w:fonts>
 </file>
@@ -1339,6 +1741,9 @@
     <w:rsidRoot w:val="00561E98"/>
     <w:rsid w:val="00193DE0"/>
     <w:rsid w:val="00561E98"/>
+    <w:rsid w:val="00A1594E"/>
+    <w:rsid w:val="00D301F9"/>
+    <w:rsid w:val="00F85825"/>
   </w:rsids>
   <m:mathPr>
     <m:mathFont m:val="Cambria Math"/>
@@ -2104,7 +2509,7 @@
 </file>
 
 <file path=customXml/itemProps2.xml><?xml version="1.0" encoding="utf-8"?>
-<ds:datastoreItem xmlns:ds="http://schemas.openxmlformats.org/officeDocument/2006/customXml" ds:itemID="{426609AA-F9A4-4897-BE9B-FD4896DC655E}">
+<ds:datastoreItem xmlns:ds="http://schemas.openxmlformats.org/officeDocument/2006/customXml" ds:itemID="{D540550E-8AFC-4149-9075-43D4097FDFB8}">
   <ds:schemaRefs>
     <ds:schemaRef ds:uri="http://schemas.openxmlformats.org/officeDocument/2006/bibliography"/>
   </ds:schemaRefs>

</xml_diff>